<commit_message>
A Estilização de links no header
</commit_message>
<xml_diff>
--- a/INFORMACOES_UTEIS.docx
+++ b/INFORMACOES_UTEIS.docx
@@ -178,7 +178,21 @@
         <w:rPr>
           <w:rFonts w:ascii="Verdana" w:hAnsi="Verdana"/>
         </w:rPr>
-        <w:t xml:space="preserve"> http-server -g para instalar globalmente.</w:t>
+        <w:t xml:space="preserve"> http-</w:t>
+      </w:r>
+      <w:proofErr w:type="gramStart"/>
+      <w:r>
+        <w:rPr>
+          <w:rFonts w:ascii="Verdana" w:hAnsi="Verdana"/>
+        </w:rPr>
+        <w:t>server</w:t>
+      </w:r>
+      <w:proofErr w:type="gramEnd"/>
+      <w:r>
+        <w:rPr>
+          <w:rFonts w:ascii="Verdana" w:hAnsi="Verdana"/>
+        </w:rPr>
+        <w:t xml:space="preserve"> -g para instalar globalmente.</w:t>
       </w:r>
     </w:p>
     <w:p>
@@ -197,7 +211,21 @@
         <w:rPr>
           <w:rFonts w:ascii="Verdana" w:hAnsi="Verdana"/>
         </w:rPr>
-        <w:t>Para rodar o servidor é http-server ./ para rodar na pasta atual.</w:t>
+        <w:t>Para rodar o servidor é http-</w:t>
+      </w:r>
+      <w:proofErr w:type="gramStart"/>
+      <w:r>
+        <w:rPr>
+          <w:rFonts w:ascii="Verdana" w:hAnsi="Verdana"/>
+        </w:rPr>
+        <w:t>server .</w:t>
+      </w:r>
+      <w:proofErr w:type="gramEnd"/>
+      <w:r>
+        <w:rPr>
+          <w:rFonts w:ascii="Verdana" w:hAnsi="Verdana"/>
+        </w:rPr>
+        <w:t>/ para rodar na pasta atual.</w:t>
       </w:r>
     </w:p>
     <w:p>
@@ -317,7 +345,21 @@
         <w:rPr>
           <w:rFonts w:ascii="Verdana" w:hAnsi="Verdana"/>
         </w:rPr>
-        <w:t xml:space="preserve"> para responsividade quando tiver de 600px para cima eu uso media query.</w:t>
+        <w:t xml:space="preserve"> para responsividade quando tiver de 600px para cima eu uso </w:t>
+      </w:r>
+      <w:proofErr w:type="gramStart"/>
+      <w:r>
+        <w:rPr>
+          <w:rFonts w:ascii="Verdana" w:hAnsi="Verdana"/>
+        </w:rPr>
+        <w:t>media</w:t>
+      </w:r>
+      <w:proofErr w:type="gramEnd"/>
+      <w:r>
+        <w:rPr>
+          <w:rFonts w:ascii="Verdana" w:hAnsi="Verdana"/>
+        </w:rPr>
+        <w:t xml:space="preserve"> query.</w:t>
       </w:r>
     </w:p>
     <w:p>
@@ -382,8 +424,16 @@
         <w:rPr>
           <w:rFonts w:ascii="Verdana" w:hAnsi="Verdana"/>
         </w:rPr>
-        <w:t>: 600px){</w:t>
-      </w:r>
+        <w:t>: 600</w:t>
+      </w:r>
+      <w:proofErr w:type="gramStart"/>
+      <w:r>
+        <w:rPr>
+          <w:rFonts w:ascii="Verdana" w:hAnsi="Verdana"/>
+        </w:rPr>
+        <w:t>px){</w:t>
+      </w:r>
+      <w:proofErr w:type="gramEnd"/>
     </w:p>
     <w:p>
       <w:pPr>
@@ -419,6 +469,145 @@
           <w:rFonts w:ascii="Verdana" w:hAnsi="Verdana"/>
         </w:rPr>
         <w:t>}</w:t>
+      </w:r>
+    </w:p>
+    <w:p>
+      <w:pPr>
+        <w:pStyle w:val="PargrafodaLista"/>
+        <w:numPr>
+          <w:ilvl w:val="0"/>
+          <w:numId w:val="1"/>
+        </w:numPr>
+        <w:ind w:left="0"/>
+        <w:rPr>
+          <w:rFonts w:ascii="Verdana" w:hAnsi="Verdana"/>
+        </w:rPr>
+      </w:pPr>
+      <w:r>
+        <w:rPr>
+          <w:rFonts w:ascii="Verdana" w:hAnsi="Verdana"/>
+        </w:rPr>
+        <w:t xml:space="preserve">Para lincar número de telefone eu devo colocar a </w:t>
+      </w:r>
+      <w:proofErr w:type="spellStart"/>
+      <w:r>
+        <w:rPr>
+          <w:rFonts w:ascii="Verdana" w:hAnsi="Verdana"/>
+        </w:rPr>
+        <w:t>tag</w:t>
+      </w:r>
+      <w:proofErr w:type="spellEnd"/>
+      <w:r>
+        <w:rPr>
+          <w:rFonts w:ascii="Verdana" w:hAnsi="Verdana"/>
+        </w:rPr>
+        <w:t xml:space="preserve"> html a, e dentro de </w:t>
+      </w:r>
+      <w:proofErr w:type="spellStart"/>
+      <w:r>
+        <w:rPr>
+          <w:rFonts w:ascii="Verdana" w:hAnsi="Verdana"/>
+        </w:rPr>
+        <w:t>href”</w:t>
+      </w:r>
+      <w:hyperlink r:id="rId7" w:history="1">
+        <w:proofErr w:type="spellEnd"/>
+        <w:r>
+          <w:rPr>
+            <w:rStyle w:val="Hyperlink"/>
+            <w:rFonts w:ascii="Verdana" w:hAnsi="Verdana"/>
+          </w:rPr>
+          <w:t>tel:numero</w:t>
+        </w:r>
+      </w:hyperlink>
+      <w:r>
+        <w:rPr>
+          <w:rFonts w:ascii="Verdana" w:hAnsi="Verdana"/>
+        </w:rPr>
+        <w:t>”.</w:t>
+      </w:r>
+    </w:p>
+    <w:p>
+      <w:pPr>
+        <w:pStyle w:val="PargrafodaLista"/>
+        <w:numPr>
+          <w:ilvl w:val="0"/>
+          <w:numId w:val="1"/>
+        </w:numPr>
+        <w:ind w:left="0"/>
+        <w:rPr>
+          <w:rFonts w:ascii="Verdana" w:hAnsi="Verdana"/>
+        </w:rPr>
+      </w:pPr>
+      <w:r>
+        <w:rPr>
+          <w:rFonts w:ascii="Verdana" w:hAnsi="Verdana"/>
+        </w:rPr>
+        <w:t xml:space="preserve">Para lincar </w:t>
+      </w:r>
+      <w:proofErr w:type="spellStart"/>
+      <w:r>
+        <w:rPr>
+          <w:rFonts w:ascii="Verdana" w:hAnsi="Verdana"/>
+        </w:rPr>
+        <w:t>email</w:t>
+      </w:r>
+      <w:proofErr w:type="spellEnd"/>
+      <w:r>
+        <w:rPr>
+          <w:rFonts w:ascii="Verdana" w:hAnsi="Verdana"/>
+        </w:rPr>
+        <w:t xml:space="preserve"> eu devo colocar dentro da </w:t>
+      </w:r>
+      <w:proofErr w:type="spellStart"/>
+      <w:r>
+        <w:rPr>
+          <w:rFonts w:ascii="Verdana" w:hAnsi="Verdana"/>
+        </w:rPr>
+        <w:t>tag</w:t>
+      </w:r>
+      <w:proofErr w:type="spellEnd"/>
+      <w:r>
+        <w:rPr>
+          <w:rFonts w:ascii="Verdana" w:hAnsi="Verdana"/>
+        </w:rPr>
+        <w:t xml:space="preserve"> html a, e dentro de </w:t>
+      </w:r>
+      <w:proofErr w:type="spellStart"/>
+      <w:proofErr w:type="gramStart"/>
+      <w:r>
+        <w:rPr>
+          <w:rFonts w:ascii="Verdana" w:hAnsi="Verdana"/>
+        </w:rPr>
+        <w:t>href”mailto</w:t>
+      </w:r>
+      <w:proofErr w:type="gramEnd"/>
+      <w:r>
+        <w:rPr>
+          <w:rFonts w:ascii="Verdana" w:hAnsi="Verdana"/>
+        </w:rPr>
+        <w:t>:o</w:t>
+      </w:r>
+      <w:proofErr w:type="spellEnd"/>
+      <w:r>
+        <w:rPr>
+          <w:rFonts w:ascii="Verdana" w:hAnsi="Verdana"/>
+        </w:rPr>
+        <w:t xml:space="preserve"> </w:t>
+      </w:r>
+      <w:proofErr w:type="spellStart"/>
+      <w:r>
+        <w:rPr>
+          <w:rFonts w:ascii="Verdana" w:hAnsi="Verdana"/>
+        </w:rPr>
+        <w:t>email</w:t>
+      </w:r>
+      <w:proofErr w:type="spellEnd"/>
+      <w:r>
+        <w:rPr>
+          <w:rFonts w:ascii="Verdana" w:hAnsi="Verdana"/>
+        </w:rPr>
+        <w:t>”.</w:t>
       </w:r>
     </w:p>
     <w:p>

</xml_diff>